<commit_message>
Configuración de imagenes y carta.
</commit_message>
<xml_diff>
--- a/src/Club/wwwroot/assets/carta.docx
+++ b/src/Club/wwwroot/assets/carta.docx
@@ -29,103 +29,111 @@
         </w:rPr>
         <w:t>CONSTANCIA</w:t>
       </w:r>
-    </w:p>
-    <w:p>
-      <w:pPr>
-        <w:jc w:val="center"/>
+      <w:r>
         <w:rPr>
           <w:rFonts w:ascii="Arial" w:hAnsi="Arial" w:cs="Arial"/>
           <w:b/>
-          <w:sz w:val="24"/>
-          <w:lang w:val="en-US"/>
-        </w:rPr>
-      </w:pPr>
-      <w:r>
-        <w:rPr>
-          <w:rFonts w:ascii="Arial" w:hAnsi="Arial" w:cs="Arial"/>
-          <w:b/>
-          <w:sz w:val="24"/>
-          <w:lang w:val="en-US"/>
-        </w:rPr>
-        <w:t>SA/</w:t>
-      </w:r>
-      <w:r>
-        <w:rPr>
-          <w:rFonts w:ascii="Arial" w:hAnsi="Arial" w:cs="Arial"/>
-          <w:b/>
-          <w:sz w:val="24"/>
-          <w:lang w:val="en-US"/>
-        </w:rPr>
-        <w:t>CIC</w:t>
-      </w:r>
-      <w:r>
-        <w:rPr>
-          <w:rFonts w:ascii="Arial" w:hAnsi="Arial" w:cs="Arial"/>
-          <w:b/>
-          <w:sz w:val="24"/>
-          <w:lang w:val="en-US"/>
-        </w:rPr>
-        <w:t>/</w:t>
-      </w:r>
-      <w:r>
-        <w:rPr>
-          <w:rFonts w:ascii="Arial" w:hAnsi="Arial" w:cs="Arial"/>
-          <w:b/>
-          <w:sz w:val="24"/>
-          <w:lang w:val="en-US"/>
-        </w:rPr>
-        <w:t>ACMCHAPTER/</w:t>
-      </w:r>
-      <w:r>
-        <w:rPr>
-          <w:rFonts w:ascii="Arial" w:hAnsi="Arial" w:cs="Arial"/>
-          <w:b/>
-          <w:sz w:val="24"/>
-          <w:lang w:val="en-US"/>
-        </w:rPr>
-        <w:t>C</w:t>
-      </w:r>
-      <w:r>
-        <w:rPr>
-          <w:rFonts w:ascii="Arial" w:hAnsi="Arial" w:cs="Arial"/>
-          <w:b/>
-          <w:sz w:val="24"/>
-          <w:lang w:val="en-US"/>
-        </w:rPr>
-        <w:t>0</w:t>
-      </w:r>
-      <w:r>
-        <w:rPr>
-          <w:rFonts w:ascii="Arial" w:hAnsi="Arial" w:cs="Arial"/>
-          <w:b/>
-          <w:sz w:val="24"/>
-          <w:lang w:val="en-US"/>
-        </w:rPr>
-        <w:t>5</w:t>
-      </w:r>
-      <w:r>
-        <w:rPr>
-          <w:rFonts w:ascii="Arial" w:hAnsi="Arial" w:cs="Arial"/>
-          <w:b/>
-          <w:sz w:val="24"/>
-          <w:lang w:val="en-US"/>
-        </w:rPr>
-        <w:t>/</w:t>
-      </w:r>
-      <w:r>
-        <w:rPr>
-          <w:rFonts w:ascii="Arial" w:hAnsi="Arial" w:cs="Arial"/>
-          <w:b/>
-          <w:sz w:val="24"/>
-          <w:lang w:val="en-US"/>
-        </w:rPr>
-        <w:t>$$Ano$$</w:t>
+          <w:sz w:val="36"/>
+        </w:rPr>
+        <w:t xml:space="preserve"> xD</w:t>
       </w:r>
       <w:bookmarkStart w:id="0" w:name="_GoBack"/>
       <w:bookmarkEnd w:id="0"/>
     </w:p>
     <w:p>
       <w:pPr>
+        <w:jc w:val="center"/>
+        <w:rPr>
+          <w:rFonts w:ascii="Arial" w:hAnsi="Arial" w:cs="Arial"/>
+          <w:b/>
+          <w:sz w:val="24"/>
+          <w:lang w:val="en-US"/>
+        </w:rPr>
+      </w:pPr>
+      <w:r>
+        <w:rPr>
+          <w:rFonts w:ascii="Arial" w:hAnsi="Arial" w:cs="Arial"/>
+          <w:b/>
+          <w:sz w:val="24"/>
+          <w:lang w:val="en-US"/>
+        </w:rPr>
+        <w:t>SA/</w:t>
+      </w:r>
+      <w:r>
+        <w:rPr>
+          <w:rFonts w:ascii="Arial" w:hAnsi="Arial" w:cs="Arial"/>
+          <w:b/>
+          <w:sz w:val="24"/>
+          <w:lang w:val="en-US"/>
+        </w:rPr>
+        <w:t>CIC</w:t>
+      </w:r>
+      <w:r>
+        <w:rPr>
+          <w:rFonts w:ascii="Arial" w:hAnsi="Arial" w:cs="Arial"/>
+          <w:b/>
+          <w:sz w:val="24"/>
+          <w:lang w:val="en-US"/>
+        </w:rPr>
+        <w:t>/</w:t>
+      </w:r>
+      <w:r>
+        <w:rPr>
+          <w:rFonts w:ascii="Arial" w:hAnsi="Arial" w:cs="Arial"/>
+          <w:b/>
+          <w:sz w:val="24"/>
+          <w:lang w:val="en-US"/>
+        </w:rPr>
+        <w:t>ACMCHAPTER/</w:t>
+      </w:r>
+      <w:r>
+        <w:rPr>
+          <w:rFonts w:ascii="Arial" w:hAnsi="Arial" w:cs="Arial"/>
+          <w:b/>
+          <w:sz w:val="24"/>
+          <w:lang w:val="en-US"/>
+        </w:rPr>
+        <w:t>C</w:t>
+      </w:r>
+      <w:r>
+        <w:rPr>
+          <w:rFonts w:ascii="Arial" w:hAnsi="Arial" w:cs="Arial"/>
+          <w:b/>
+          <w:sz w:val="24"/>
+          <w:lang w:val="en-US"/>
+        </w:rPr>
+        <w:t>0</w:t>
+      </w:r>
+      <w:r>
+        <w:rPr>
+          <w:rFonts w:ascii="Arial" w:hAnsi="Arial" w:cs="Arial"/>
+          <w:b/>
+          <w:sz w:val="24"/>
+          <w:lang w:val="en-US"/>
+        </w:rPr>
+        <w:t>5</w:t>
+      </w:r>
+      <w:r>
+        <w:rPr>
+          <w:rFonts w:ascii="Arial" w:hAnsi="Arial" w:cs="Arial"/>
+          <w:b/>
+          <w:sz w:val="24"/>
+          <w:lang w:val="en-US"/>
+        </w:rPr>
+        <w:t>/</w:t>
+      </w:r>
+      <w:r>
+        <w:rPr>
+          <w:rFonts w:ascii="Arial" w:hAnsi="Arial" w:cs="Arial"/>
+          <w:b/>
+          <w:sz w:val="24"/>
+          <w:lang w:val="en-US"/>
+        </w:rPr>
+        <w:t>$$Ano$$</w:t>
+      </w:r>
+    </w:p>
+    <w:p>
+      <w:pPr>
         <w:jc w:val="right"/>
         <w:rPr>
           <w:rFonts w:ascii="Arial" w:hAnsi="Arial" w:cs="Arial"/>
@@ -137,7 +145,7 @@
       <w:r>
         <w:rPr>
           <w:noProof/>
-          <w:lang w:eastAsia="es-MX"/>
+          <w:lang w:val="en-US"/>
         </w:rPr>
         <w:drawing>
           <wp:anchor distT="0" distB="0" distL="114300" distR="114300" simplePos="0" relativeHeight="251659264" behindDoc="1" locked="0" layoutInCell="1" allowOverlap="1" wp14:anchorId="1CB38B87" wp14:editId="2EFC78E9">
@@ -1172,7 +1180,7 @@
               <w:rFonts w:cstheme="minorHAnsi"/>
               <w:noProof/>
               <w:sz w:val="20"/>
-              <w:lang w:eastAsia="es-MX"/>
+              <w:lang w:val="en-US"/>
             </w:rPr>
             <w:drawing>
               <wp:anchor distT="0" distB="0" distL="114300" distR="114300" simplePos="0" relativeHeight="251661312" behindDoc="0" locked="0" layoutInCell="1" allowOverlap="1" wp14:anchorId="5A5E22E4" wp14:editId="686D7512">
@@ -1364,7 +1372,7 @@
               <w:rFonts w:cstheme="minorHAnsi"/>
               <w:noProof/>
               <w:sz w:val="18"/>
-              <w:lang w:eastAsia="es-MX"/>
+              <w:lang w:val="en-US"/>
             </w:rPr>
             <w:drawing>
               <wp:anchor distT="0" distB="0" distL="114300" distR="114300" simplePos="0" relativeHeight="251660288" behindDoc="0" locked="0" layoutInCell="1" allowOverlap="1" wp14:anchorId="4A311120" wp14:editId="576ACD71">
@@ -1442,7 +1450,7 @@
             <w:rPr>
               <w:noProof/>
               <w:sz w:val="24"/>
-              <w:lang w:eastAsia="es-MX"/>
+              <w:lang w:val="en-US"/>
             </w:rPr>
             <w:drawing>
               <wp:anchor distT="0" distB="0" distL="114300" distR="114300" simplePos="0" relativeHeight="251659264" behindDoc="0" locked="0" layoutInCell="1" allowOverlap="1" wp14:anchorId="37585991" wp14:editId="5370F0A2">
@@ -2975,6 +2983,7 @@
     <w:lsdException w:name="HTML Sample" w:semiHidden="1" w:unhideWhenUsed="1"/>
     <w:lsdException w:name="HTML Typewriter" w:semiHidden="1" w:unhideWhenUsed="1"/>
     <w:lsdException w:name="HTML Variable" w:semiHidden="1" w:unhideWhenUsed="1"/>
+    <w:lsdException w:name="Normal Table" w:semiHidden="1" w:unhideWhenUsed="1"/>
     <w:lsdException w:name="annotation subject" w:semiHidden="1" w:unhideWhenUsed="1"/>
     <w:lsdException w:name="No List" w:semiHidden="1" w:unhideWhenUsed="1"/>
     <w:lsdException w:name="Outline List 1" w:semiHidden="1" w:unhideWhenUsed="1"/>
@@ -3021,8 +3030,10 @@
     <w:lsdException w:name="Table Subtle 2" w:semiHidden="1" w:unhideWhenUsed="1"/>
     <w:lsdException w:name="Table Web 1" w:semiHidden="1" w:unhideWhenUsed="1"/>
     <w:lsdException w:name="Table Web 2" w:semiHidden="1" w:unhideWhenUsed="1"/>
+    <w:lsdException w:name="Table Web 3" w:semiHidden="1" w:unhideWhenUsed="1"/>
     <w:lsdException w:name="Balloon Text" w:semiHidden="1" w:unhideWhenUsed="1"/>
     <w:lsdException w:name="Table Grid" w:uiPriority="59"/>
+    <w:lsdException w:name="Table Theme" w:semiHidden="1" w:unhideWhenUsed="1"/>
     <w:lsdException w:name="Placeholder Text" w:semiHidden="1"/>
     <w:lsdException w:name="No Spacing" w:uiPriority="1" w:qFormat="1"/>
     <w:lsdException w:name="Light Shading" w:uiPriority="60"/>

</xml_diff>